<commit_message>
Add Docx File Git_설명서.docx
</commit_message>
<xml_diff>
--- a/Git_설명서.docx
+++ b/Git_설명서.docx
@@ -108,7 +108,21 @@
         <w:rPr>
           <w:rFonts w:hint="eastAsia"/>
         </w:rPr>
-        <w:t>에 가입 해 봅시다.</w:t>
+        <w:t xml:space="preserve">에 </w:t>
+      </w:r>
+      <w:proofErr w:type="gramStart"/>
+      <w:r>
+        <w:rPr>
+          <w:rFonts w:hint="eastAsia"/>
+        </w:rPr>
+        <w:t>가입 해</w:t>
+      </w:r>
+      <w:proofErr w:type="gramEnd"/>
+      <w:r>
+        <w:rPr>
+          <w:rFonts w:hint="eastAsia"/>
+        </w:rPr>
+        <w:t xml:space="preserve"> 봅시다.</w:t>
       </w:r>
       <w:r>
         <w:rPr>
@@ -135,7 +149,21 @@
         <w:rPr>
           <w:rFonts w:hint="eastAsia"/>
         </w:rPr>
-        <w:t>에 엑세스합니다.</w:t>
+        <w:t xml:space="preserve">에 </w:t>
+      </w:r>
+      <w:proofErr w:type="spellStart"/>
+      <w:r>
+        <w:rPr>
+          <w:rFonts w:hint="eastAsia"/>
+        </w:rPr>
+        <w:t>엑세스합니다</w:t>
+      </w:r>
+      <w:proofErr w:type="spellEnd"/>
+      <w:r>
+        <w:rPr>
+          <w:rFonts w:hint="eastAsia"/>
+        </w:rPr>
+        <w:t>.</w:t>
       </w:r>
       <w:r>
         <w:t xml:space="preserve"> </w:t>
@@ -235,7 +263,49 @@
         <w:rPr>
           <w:rFonts w:hint="eastAsia"/>
         </w:rPr>
-        <w:t>자료를 깃허브에 저장하기 위해서는 커밋과 푸시를 알아야합니다.</w:t>
+        <w:t xml:space="preserve">자료를 </w:t>
+      </w:r>
+      <w:proofErr w:type="spellStart"/>
+      <w:r>
+        <w:rPr>
+          <w:rFonts w:hint="eastAsia"/>
+        </w:rPr>
+        <w:t>깃허브에</w:t>
+      </w:r>
+      <w:proofErr w:type="spellEnd"/>
+      <w:r>
+        <w:rPr>
+          <w:rFonts w:hint="eastAsia"/>
+        </w:rPr>
+        <w:t xml:space="preserve"> 저장하기 위해서는 </w:t>
+      </w:r>
+      <w:proofErr w:type="spellStart"/>
+      <w:r>
+        <w:rPr>
+          <w:rFonts w:hint="eastAsia"/>
+        </w:rPr>
+        <w:t>커밋과</w:t>
+      </w:r>
+      <w:proofErr w:type="spellEnd"/>
+      <w:r>
+        <w:rPr>
+          <w:rFonts w:hint="eastAsia"/>
+        </w:rPr>
+        <w:t xml:space="preserve"> </w:t>
+      </w:r>
+      <w:proofErr w:type="spellStart"/>
+      <w:r>
+        <w:rPr>
+          <w:rFonts w:hint="eastAsia"/>
+        </w:rPr>
+        <w:t>푸시를</w:t>
+      </w:r>
+      <w:proofErr w:type="spellEnd"/>
+      <w:r>
+        <w:rPr>
+          <w:rFonts w:hint="eastAsia"/>
+        </w:rPr>
+        <w:t xml:space="preserve"> 알아야합니다.</w:t>
       </w:r>
     </w:p>
     <w:p>
@@ -350,7 +420,21 @@
         <w:rPr>
           <w:rFonts w:hint="eastAsia"/>
         </w:rPr>
-        <w:t>에는 브랜치라는 기능이 있습니다.</w:t>
+        <w:t xml:space="preserve">에는 </w:t>
+      </w:r>
+      <w:proofErr w:type="spellStart"/>
+      <w:r>
+        <w:rPr>
+          <w:rFonts w:hint="eastAsia"/>
+        </w:rPr>
+        <w:t>브랜치라는</w:t>
+      </w:r>
+      <w:proofErr w:type="spellEnd"/>
+      <w:r>
+        <w:rPr>
+          <w:rFonts w:hint="eastAsia"/>
+        </w:rPr>
+        <w:t xml:space="preserve"> 기능이 있습니다.</w:t>
       </w:r>
       <w:r>
         <w:t xml:space="preserve"> </w:t>
@@ -434,11 +518,33 @@
         </w:rPr>
         <w:t xml:space="preserve">기본적으로 작은 단위로 </w:t>
       </w:r>
-      <w:r>
-        <w:rPr>
-          <w:rFonts w:hint="eastAsia"/>
-        </w:rPr>
-        <w:t>커밋을 하고 어느 정도 작업이 마무리되면 푸시하는 것이 일반적입니다.</w:t>
+      <w:proofErr w:type="spellStart"/>
+      <w:r>
+        <w:rPr>
+          <w:rFonts w:hint="eastAsia"/>
+        </w:rPr>
+        <w:t>커밋을</w:t>
+      </w:r>
+      <w:proofErr w:type="spellEnd"/>
+      <w:r>
+        <w:rPr>
+          <w:rFonts w:hint="eastAsia"/>
+        </w:rPr>
+        <w:t xml:space="preserve"> 하고 어느 정도 작업이 마무리되면 </w:t>
+      </w:r>
+      <w:proofErr w:type="spellStart"/>
+      <w:r>
+        <w:rPr>
+          <w:rFonts w:hint="eastAsia"/>
+        </w:rPr>
+        <w:t>푸시하는</w:t>
+      </w:r>
+      <w:proofErr w:type="spellEnd"/>
+      <w:r>
+        <w:rPr>
+          <w:rFonts w:hint="eastAsia"/>
+        </w:rPr>
+        <w:t xml:space="preserve"> 것이 일반적입니다.</w:t>
       </w:r>
     </w:p>
     <w:p>
@@ -510,11 +616,19 @@
         <w:rPr>
           <w:rFonts w:hint="eastAsia"/>
         </w:rPr>
-        <w:t xml:space="preserve">파일의 생성 </w:t>
+        <w:t xml:space="preserve">파일의 </w:t>
+      </w:r>
+      <w:proofErr w:type="gramStart"/>
+      <w:r>
+        <w:rPr>
+          <w:rFonts w:hint="eastAsia"/>
+        </w:rPr>
+        <w:t xml:space="preserve">생성 </w:t>
       </w:r>
       <w:r>
         <w:t>/</w:t>
       </w:r>
+      <w:proofErr w:type="gramEnd"/>
       <w:r>
         <w:rPr>
           <w:rFonts w:hint="eastAsia"/>
@@ -551,8 +665,16 @@
         <w:rPr>
           <w:rFonts w:hint="eastAsia"/>
         </w:rPr>
-        <w:t>변경 결과를 로컬 저장소에 커밋</w:t>
-      </w:r>
+        <w:t xml:space="preserve">변경 결과를 로컬 저장소에 </w:t>
+      </w:r>
+      <w:proofErr w:type="spellStart"/>
+      <w:r>
+        <w:rPr>
+          <w:rFonts w:hint="eastAsia"/>
+        </w:rPr>
+        <w:t>커밋</w:t>
+      </w:r>
+      <w:proofErr w:type="spellEnd"/>
       <w:r>
         <w:t>(git commit)</w:t>
       </w:r>
@@ -571,7 +693,21 @@
         <w:rPr>
           <w:rFonts w:hint="eastAsia"/>
         </w:rPr>
-        <w:t xml:space="preserve">로컬 저장소를 푸쉬해 원격 저장소에 반영 </w:t>
+        <w:t xml:space="preserve">로컬 저장소를 </w:t>
+      </w:r>
+      <w:proofErr w:type="spellStart"/>
+      <w:r>
+        <w:rPr>
+          <w:rFonts w:hint="eastAsia"/>
+        </w:rPr>
+        <w:t>푸쉬해</w:t>
+      </w:r>
+      <w:proofErr w:type="spellEnd"/>
+      <w:r>
+        <w:rPr>
+          <w:rFonts w:hint="eastAsia"/>
+        </w:rPr>
+        <w:t xml:space="preserve"> 원격 저장소에 반영 </w:t>
       </w:r>
       <w:r>
         <w:t>(git push)</w:t>
@@ -582,23 +718,50 @@
     </w:p>
     <w:p>
       <w:r>
-        <w:t xml:space="preserve"> git add hello.html</w:t>
-      </w:r>
-    </w:p>
-    <w:p>
-      <w:r>
-        <w:rPr>
-          <w:rFonts w:hint="eastAsia"/>
-        </w:rPr>
+        <w:t xml:space="preserve"> git config –global user.name </w:t>
+      </w:r>
+      <w:r>
+        <w:rPr>
+          <w:rFonts w:hint="eastAsia"/>
+        </w:rPr>
+        <w:t>아이디</w:t>
+      </w:r>
+    </w:p>
+    <w:p>
+      <w:r>
+        <w:t xml:space="preserve"> git config -global </w:t>
+      </w:r>
+      <w:proofErr w:type="spellStart"/>
+      <w:proofErr w:type="gramStart"/>
+      <w:r>
+        <w:t>user.email</w:t>
+      </w:r>
+      <w:proofErr w:type="spellEnd"/>
+      <w:proofErr w:type="gramEnd"/>
+      <w:r>
         <w:t xml:space="preserve"> </w:t>
       </w:r>
       <w:r>
-        <w:t>git commit -m “new file”</w:t>
-      </w:r>
-    </w:p>
-    <w:p>
-      <w:r>
-        <w:t xml:space="preserve"> git status</w:t>
+        <w:rPr>
+          <w:rFonts w:hint="eastAsia"/>
+        </w:rPr>
+        <w:t>비밀번호</w:t>
+      </w:r>
+    </w:p>
+    <w:p>
+      <w:r>
+        <w:rPr>
+          <w:rFonts w:hint="eastAsia"/>
+        </w:rPr>
+        <w:t xml:space="preserve"> c</w:t>
+      </w:r>
+      <w:r>
+        <w:t>d c:\github</w:t>
+      </w:r>
+    </w:p>
+    <w:p>
+      <w:r>
+        <w:t xml:space="preserve"> git clone https://github.com/wngns1101/leejuhoon.git </w:t>
       </w:r>
     </w:p>
     <w:p>
@@ -609,16 +772,64 @@
         <w:t xml:space="preserve"> </w:t>
       </w:r>
       <w:r>
-        <w:t>git push origin master</w:t>
-      </w:r>
-    </w:p>
-    <w:p>
-      <w:pPr>
-        <w:rPr>
-          <w:rFonts w:hint="eastAsia"/>
-        </w:rPr>
-      </w:pPr>
-    </w:p>
+        <w:t xml:space="preserve">cd </w:t>
+      </w:r>
+      <w:proofErr w:type="spellStart"/>
+      <w:r>
+        <w:t>leejuhoon</w:t>
+      </w:r>
+      <w:proofErr w:type="spellEnd"/>
+    </w:p>
+    <w:p>
+      <w:r>
+        <w:rPr>
+          <w:rFonts w:hint="eastAsia"/>
+        </w:rPr>
+        <w:t xml:space="preserve"> </w:t>
+      </w:r>
+      <w:r>
+        <w:t xml:space="preserve">git add </w:t>
+      </w:r>
+      <w:r>
+        <w:rPr>
+          <w:rFonts w:hint="eastAsia"/>
+        </w:rPr>
+        <w:t>파일</w:t>
+      </w:r>
+    </w:p>
+    <w:p>
+      <w:r>
+        <w:rPr>
+          <w:rFonts w:hint="eastAsia"/>
+        </w:rPr>
+        <w:t xml:space="preserve"> g</w:t>
+      </w:r>
+      <w:r>
+        <w:t>it commit -m Add Docx File Git_</w:t>
+      </w:r>
+      <w:r>
+        <w:rPr>
+          <w:rFonts w:hint="eastAsia"/>
+        </w:rPr>
+        <w:t>설명서.</w:t>
+      </w:r>
+      <w:r>
+        <w:t>docx</w:t>
+      </w:r>
+    </w:p>
+    <w:p>
+      <w:r>
+        <w:rPr>
+          <w:rFonts w:hint="eastAsia"/>
+        </w:rPr>
+        <w:lastRenderedPageBreak/>
+        <w:t>g</w:t>
+      </w:r>
+      <w:r>
+        <w:t>it push</w:t>
+      </w:r>
+    </w:p>
+    <w:p/>
     <w:sectPr>
       <w:pgSz w:w="11906" w:h="16838"/>
       <w:pgMar w:top="1701" w:right="1440" w:bottom="1440" w:left="1440" w:header="851" w:footer="992" w:gutter="0"/>

</xml_diff>